<commit_message>
broken links code added
</commit_message>
<xml_diff>
--- a/To create Cucumber BDD framework - POM.docx
+++ b/To create Cucumber BDD framework - POM.docx
@@ -10,7 +10,6 @@
         </w:rPr>
       </w:pPr>
       <w:bookmarkStart w:id="0" w:name="_Hlk3457889"/>
-      <w:bookmarkStart w:id="1" w:name="_GoBack"/>
       <w:r>
         <w:rPr>
           <w:rFonts w:cstheme="minorHAnsi"/>
@@ -1215,6 +1214,368 @@
         <w:rPr>
           <w:rFonts w:eastAsia="Times New Roman" w:cstheme="minorHAnsi"/>
           <w:color w:val="000000"/>
+          <w:shd w:val="clear" w:color="auto" w:fill="EFEFEF"/>
+          <w:lang w:eastAsia="en-GB"/>
+        </w:rPr>
+      </w:pPr>
+      <w:proofErr w:type="gramStart"/>
+      <w:r>
+        <w:rPr>
+          <w:rFonts w:eastAsia="Times New Roman" w:cstheme="minorHAnsi"/>
+          <w:color w:val="000000"/>
+          <w:shd w:val="clear" w:color="auto" w:fill="EFEFEF"/>
+          <w:lang w:eastAsia="en-GB"/>
+        </w:rPr>
+        <w:t>&lt;!--</w:t>
+      </w:r>
+      <w:proofErr w:type="gramEnd"/>
+      <w:r>
+        <w:rPr>
+          <w:rFonts w:eastAsia="Times New Roman" w:cstheme="minorHAnsi"/>
+          <w:color w:val="000000"/>
+          <w:shd w:val="clear" w:color="auto" w:fill="EFEFEF"/>
+          <w:lang w:eastAsia="en-GB"/>
+        </w:rPr>
+        <w:t xml:space="preserve"> https://mvnrepository.com/artifact/io.github.bonigarcia/webdrivermanager --&gt;</w:t>
+      </w:r>
+    </w:p>
+    <w:p>
+      <w:pPr>
+        <w:pStyle w:val="ListParagraph"/>
+        <w:shd w:val="clear" w:color="auto" w:fill="FFFFFF"/>
+        <w:tabs>
+          <w:tab w:val="left" w:pos="916"/>
+          <w:tab w:val="left" w:pos="1832"/>
+          <w:tab w:val="left" w:pos="2748"/>
+          <w:tab w:val="left" w:pos="3664"/>
+          <w:tab w:val="left" w:pos="4580"/>
+          <w:tab w:val="left" w:pos="5496"/>
+          <w:tab w:val="left" w:pos="6412"/>
+          <w:tab w:val="left" w:pos="7328"/>
+          <w:tab w:val="left" w:pos="8244"/>
+          <w:tab w:val="left" w:pos="9160"/>
+          <w:tab w:val="left" w:pos="10076"/>
+          <w:tab w:val="left" w:pos="10992"/>
+          <w:tab w:val="left" w:pos="11908"/>
+          <w:tab w:val="left" w:pos="12824"/>
+          <w:tab w:val="left" w:pos="13740"/>
+          <w:tab w:val="left" w:pos="14656"/>
+        </w:tabs>
+        <w:spacing w:after="0" w:line="240" w:lineRule="auto"/>
+        <w:rPr>
+          <w:rFonts w:eastAsia="Times New Roman" w:cstheme="minorHAnsi"/>
+          <w:color w:val="000000"/>
+          <w:shd w:val="clear" w:color="auto" w:fill="EFEFEF"/>
+          <w:lang w:eastAsia="en-GB"/>
+        </w:rPr>
+      </w:pPr>
+      <w:r>
+        <w:rPr>
+          <w:rFonts w:eastAsia="Times New Roman" w:cstheme="minorHAnsi"/>
+          <w:color w:val="000000"/>
+          <w:shd w:val="clear" w:color="auto" w:fill="EFEFEF"/>
+          <w:lang w:eastAsia="en-GB"/>
+        </w:rPr>
+        <w:t>&lt;dependency&gt;</w:t>
+      </w:r>
+    </w:p>
+    <w:p>
+      <w:pPr>
+        <w:pStyle w:val="ListParagraph"/>
+        <w:shd w:val="clear" w:color="auto" w:fill="FFFFFF"/>
+        <w:tabs>
+          <w:tab w:val="left" w:pos="916"/>
+          <w:tab w:val="left" w:pos="1832"/>
+          <w:tab w:val="left" w:pos="2748"/>
+          <w:tab w:val="left" w:pos="3664"/>
+          <w:tab w:val="left" w:pos="4580"/>
+          <w:tab w:val="left" w:pos="5496"/>
+          <w:tab w:val="left" w:pos="6412"/>
+          <w:tab w:val="left" w:pos="7328"/>
+          <w:tab w:val="left" w:pos="8244"/>
+          <w:tab w:val="left" w:pos="9160"/>
+          <w:tab w:val="left" w:pos="10076"/>
+          <w:tab w:val="left" w:pos="10992"/>
+          <w:tab w:val="left" w:pos="11908"/>
+          <w:tab w:val="left" w:pos="12824"/>
+          <w:tab w:val="left" w:pos="13740"/>
+          <w:tab w:val="left" w:pos="14656"/>
+        </w:tabs>
+        <w:spacing w:after="0" w:line="240" w:lineRule="auto"/>
+        <w:rPr>
+          <w:rFonts w:eastAsia="Times New Roman" w:cstheme="minorHAnsi"/>
+          <w:color w:val="000000"/>
+          <w:shd w:val="clear" w:color="auto" w:fill="EFEFEF"/>
+          <w:lang w:eastAsia="en-GB"/>
+        </w:rPr>
+      </w:pPr>
+      <w:r>
+        <w:rPr>
+          <w:rFonts w:eastAsia="Times New Roman" w:cstheme="minorHAnsi"/>
+          <w:color w:val="000000"/>
+          <w:shd w:val="clear" w:color="auto" w:fill="EFEFEF"/>
+          <w:lang w:eastAsia="en-GB"/>
+        </w:rPr>
+        <w:t xml:space="preserve">    </w:t>
+      </w:r>
+      <w:proofErr w:type="gramStart"/>
+      <w:r>
+        <w:rPr>
+          <w:rFonts w:eastAsia="Times New Roman" w:cstheme="minorHAnsi"/>
+          <w:color w:val="000000"/>
+          <w:shd w:val="clear" w:color="auto" w:fill="EFEFEF"/>
+          <w:lang w:eastAsia="en-GB"/>
+        </w:rPr>
+        <w:t>&lt;</w:t>
+      </w:r>
+      <w:proofErr w:type="spellStart"/>
+      <w:r>
+        <w:rPr>
+          <w:rFonts w:eastAsia="Times New Roman" w:cstheme="minorHAnsi"/>
+          <w:color w:val="000000"/>
+          <w:shd w:val="clear" w:color="auto" w:fill="EFEFEF"/>
+          <w:lang w:eastAsia="en-GB"/>
+        </w:rPr>
+        <w:t>groupId</w:t>
+      </w:r>
+      <w:proofErr w:type="spellEnd"/>
+      <w:r>
+        <w:rPr>
+          <w:rFonts w:eastAsia="Times New Roman" w:cstheme="minorHAnsi"/>
+          <w:color w:val="000000"/>
+          <w:shd w:val="clear" w:color="auto" w:fill="EFEFEF"/>
+          <w:lang w:eastAsia="en-GB"/>
+        </w:rPr>
+        <w:t>&gt;</w:t>
+      </w:r>
+      <w:proofErr w:type="spellStart"/>
+      <w:r>
+        <w:rPr>
+          <w:rFonts w:eastAsia="Times New Roman" w:cstheme="minorHAnsi"/>
+          <w:color w:val="000000"/>
+          <w:shd w:val="clear" w:color="auto" w:fill="EFEFEF"/>
+          <w:lang w:eastAsia="en-GB"/>
+        </w:rPr>
+        <w:t>io.github.bonigarcia</w:t>
+      </w:r>
+      <w:proofErr w:type="spellEnd"/>
+      <w:proofErr w:type="gramEnd"/>
+      <w:r>
+        <w:rPr>
+          <w:rFonts w:eastAsia="Times New Roman" w:cstheme="minorHAnsi"/>
+          <w:color w:val="000000"/>
+          <w:shd w:val="clear" w:color="auto" w:fill="EFEFEF"/>
+          <w:lang w:eastAsia="en-GB"/>
+        </w:rPr>
+        <w:t>&lt;/</w:t>
+      </w:r>
+      <w:proofErr w:type="spellStart"/>
+      <w:r>
+        <w:rPr>
+          <w:rFonts w:eastAsia="Times New Roman" w:cstheme="minorHAnsi"/>
+          <w:color w:val="000000"/>
+          <w:shd w:val="clear" w:color="auto" w:fill="EFEFEF"/>
+          <w:lang w:eastAsia="en-GB"/>
+        </w:rPr>
+        <w:t>groupId</w:t>
+      </w:r>
+      <w:proofErr w:type="spellEnd"/>
+      <w:r>
+        <w:rPr>
+          <w:rFonts w:eastAsia="Times New Roman" w:cstheme="minorHAnsi"/>
+          <w:color w:val="000000"/>
+          <w:shd w:val="clear" w:color="auto" w:fill="EFEFEF"/>
+          <w:lang w:eastAsia="en-GB"/>
+        </w:rPr>
+        <w:t>&gt;</w:t>
+      </w:r>
+    </w:p>
+    <w:p>
+      <w:pPr>
+        <w:pStyle w:val="ListParagraph"/>
+        <w:shd w:val="clear" w:color="auto" w:fill="FFFFFF"/>
+        <w:tabs>
+          <w:tab w:val="left" w:pos="916"/>
+          <w:tab w:val="left" w:pos="1832"/>
+          <w:tab w:val="left" w:pos="2748"/>
+          <w:tab w:val="left" w:pos="3664"/>
+          <w:tab w:val="left" w:pos="4580"/>
+          <w:tab w:val="left" w:pos="5496"/>
+          <w:tab w:val="left" w:pos="6412"/>
+          <w:tab w:val="left" w:pos="7328"/>
+          <w:tab w:val="left" w:pos="8244"/>
+          <w:tab w:val="left" w:pos="9160"/>
+          <w:tab w:val="left" w:pos="10076"/>
+          <w:tab w:val="left" w:pos="10992"/>
+          <w:tab w:val="left" w:pos="11908"/>
+          <w:tab w:val="left" w:pos="12824"/>
+          <w:tab w:val="left" w:pos="13740"/>
+          <w:tab w:val="left" w:pos="14656"/>
+        </w:tabs>
+        <w:spacing w:after="0" w:line="240" w:lineRule="auto"/>
+        <w:rPr>
+          <w:rFonts w:eastAsia="Times New Roman" w:cstheme="minorHAnsi"/>
+          <w:color w:val="000000"/>
+          <w:shd w:val="clear" w:color="auto" w:fill="EFEFEF"/>
+          <w:lang w:eastAsia="en-GB"/>
+        </w:rPr>
+      </w:pPr>
+      <w:r>
+        <w:rPr>
+          <w:rFonts w:eastAsia="Times New Roman" w:cstheme="minorHAnsi"/>
+          <w:color w:val="000000"/>
+          <w:shd w:val="clear" w:color="auto" w:fill="EFEFEF"/>
+          <w:lang w:eastAsia="en-GB"/>
+        </w:rPr>
+        <w:t xml:space="preserve">    &lt;</w:t>
+      </w:r>
+      <w:proofErr w:type="spellStart"/>
+      <w:r>
+        <w:rPr>
+          <w:rFonts w:eastAsia="Times New Roman" w:cstheme="minorHAnsi"/>
+          <w:color w:val="000000"/>
+          <w:shd w:val="clear" w:color="auto" w:fill="EFEFEF"/>
+          <w:lang w:eastAsia="en-GB"/>
+        </w:rPr>
+        <w:t>artifactId</w:t>
+      </w:r>
+      <w:proofErr w:type="spellEnd"/>
+      <w:r>
+        <w:rPr>
+          <w:rFonts w:eastAsia="Times New Roman" w:cstheme="minorHAnsi"/>
+          <w:color w:val="000000"/>
+          <w:shd w:val="clear" w:color="auto" w:fill="EFEFEF"/>
+          <w:lang w:eastAsia="en-GB"/>
+        </w:rPr>
+        <w:t>&gt;</w:t>
+      </w:r>
+      <w:proofErr w:type="spellStart"/>
+      <w:r>
+        <w:rPr>
+          <w:rFonts w:eastAsia="Times New Roman" w:cstheme="minorHAnsi"/>
+          <w:color w:val="000000"/>
+          <w:shd w:val="clear" w:color="auto" w:fill="EFEFEF"/>
+          <w:lang w:eastAsia="en-GB"/>
+        </w:rPr>
+        <w:t>webdrivermanager</w:t>
+      </w:r>
+      <w:proofErr w:type="spellEnd"/>
+      <w:r>
+        <w:rPr>
+          <w:rFonts w:eastAsia="Times New Roman" w:cstheme="minorHAnsi"/>
+          <w:color w:val="000000"/>
+          <w:shd w:val="clear" w:color="auto" w:fill="EFEFEF"/>
+          <w:lang w:eastAsia="en-GB"/>
+        </w:rPr>
+        <w:t>&lt;/</w:t>
+      </w:r>
+      <w:proofErr w:type="spellStart"/>
+      <w:r>
+        <w:rPr>
+          <w:rFonts w:eastAsia="Times New Roman" w:cstheme="minorHAnsi"/>
+          <w:color w:val="000000"/>
+          <w:shd w:val="clear" w:color="auto" w:fill="EFEFEF"/>
+          <w:lang w:eastAsia="en-GB"/>
+        </w:rPr>
+        <w:t>artifactId</w:t>
+      </w:r>
+      <w:proofErr w:type="spellEnd"/>
+      <w:r>
+        <w:rPr>
+          <w:rFonts w:eastAsia="Times New Roman" w:cstheme="minorHAnsi"/>
+          <w:color w:val="000000"/>
+          <w:shd w:val="clear" w:color="auto" w:fill="EFEFEF"/>
+          <w:lang w:eastAsia="en-GB"/>
+        </w:rPr>
+        <w:t>&gt;</w:t>
+      </w:r>
+    </w:p>
+    <w:p>
+      <w:pPr>
+        <w:pStyle w:val="ListParagraph"/>
+        <w:shd w:val="clear" w:color="auto" w:fill="FFFFFF"/>
+        <w:tabs>
+          <w:tab w:val="left" w:pos="916"/>
+          <w:tab w:val="left" w:pos="1832"/>
+          <w:tab w:val="left" w:pos="2748"/>
+          <w:tab w:val="left" w:pos="3664"/>
+          <w:tab w:val="left" w:pos="4580"/>
+          <w:tab w:val="left" w:pos="5496"/>
+          <w:tab w:val="left" w:pos="6412"/>
+          <w:tab w:val="left" w:pos="7328"/>
+          <w:tab w:val="left" w:pos="8244"/>
+          <w:tab w:val="left" w:pos="9160"/>
+          <w:tab w:val="left" w:pos="10076"/>
+          <w:tab w:val="left" w:pos="10992"/>
+          <w:tab w:val="left" w:pos="11908"/>
+          <w:tab w:val="left" w:pos="12824"/>
+          <w:tab w:val="left" w:pos="13740"/>
+          <w:tab w:val="left" w:pos="14656"/>
+        </w:tabs>
+        <w:spacing w:after="0" w:line="240" w:lineRule="auto"/>
+        <w:rPr>
+          <w:rFonts w:eastAsia="Times New Roman" w:cstheme="minorHAnsi"/>
+          <w:color w:val="000000"/>
+          <w:shd w:val="clear" w:color="auto" w:fill="EFEFEF"/>
+          <w:lang w:eastAsia="en-GB"/>
+        </w:rPr>
+      </w:pPr>
+      <w:r>
+        <w:rPr>
+          <w:rFonts w:eastAsia="Times New Roman" w:cstheme="minorHAnsi"/>
+          <w:color w:val="000000"/>
+          <w:shd w:val="clear" w:color="auto" w:fill="EFEFEF"/>
+          <w:lang w:eastAsia="en-GB"/>
+        </w:rPr>
+        <w:t xml:space="preserve">    &lt;version&gt;3</w:t>
+      </w:r>
+      <w:bookmarkStart w:id="1" w:name="_GoBack"/>
+      <w:bookmarkEnd w:id="1"/>
+      <w:r>
+        <w:rPr>
+          <w:rFonts w:eastAsia="Times New Roman" w:cstheme="minorHAnsi"/>
+          <w:color w:val="000000"/>
+          <w:shd w:val="clear" w:color="auto" w:fill="EFEFEF"/>
+          <w:lang w:eastAsia="en-GB"/>
+        </w:rPr>
+        <w:t>.5.0&lt;/version&gt;</w:t>
+      </w:r>
+    </w:p>
+    <w:p>
+      <w:r>
+        <w:rPr>
+          <w:shd w:val="clear" w:color="auto" w:fill="EFEFEF"/>
+          <w:lang w:eastAsia="en-GB"/>
+        </w:rPr>
+        <w:t>&lt;/dependency&gt;</w:t>
+      </w:r>
+    </w:p>
+    <w:p>
+      <w:pPr>
+        <w:pStyle w:val="ListParagraph"/>
+        <w:shd w:val="clear" w:color="auto" w:fill="FFFFFF"/>
+        <w:tabs>
+          <w:tab w:val="left" w:pos="916"/>
+          <w:tab w:val="left" w:pos="1832"/>
+          <w:tab w:val="left" w:pos="2748"/>
+          <w:tab w:val="left" w:pos="3664"/>
+          <w:tab w:val="left" w:pos="4580"/>
+          <w:tab w:val="left" w:pos="5496"/>
+          <w:tab w:val="left" w:pos="6412"/>
+          <w:tab w:val="left" w:pos="7328"/>
+          <w:tab w:val="left" w:pos="8244"/>
+          <w:tab w:val="left" w:pos="9160"/>
+          <w:tab w:val="left" w:pos="10076"/>
+          <w:tab w:val="left" w:pos="10992"/>
+          <w:tab w:val="left" w:pos="11908"/>
+          <w:tab w:val="left" w:pos="12824"/>
+          <w:tab w:val="left" w:pos="13740"/>
+          <w:tab w:val="left" w:pos="14656"/>
+        </w:tabs>
+        <w:spacing w:after="0" w:line="240" w:lineRule="auto"/>
+        <w:rPr>
+          <w:rFonts w:eastAsia="Times New Roman" w:cstheme="minorHAnsi"/>
+          <w:color w:val="000000"/>
           <w:lang w:eastAsia="en-GB"/>
         </w:rPr>
       </w:pPr>
@@ -2118,6 +2479,7 @@
           <w:color w:val="000080"/>
           <w:lang w:eastAsia="en-GB"/>
         </w:rPr>
+        <w:lastRenderedPageBreak/>
         <w:t xml:space="preserve">public class </w:t>
       </w:r>
       <w:proofErr w:type="spellStart"/>
@@ -2157,7 +2519,6 @@
       </w:r>
     </w:p>
     <w:bookmarkEnd w:id="0"/>
-    <w:bookmarkEnd w:id="1"/>
     <w:p>
       <w:pPr>
         <w:rPr>
@@ -2313,7 +2674,7 @@
       </w:pPr>
     </w:pPrDefault>
   </w:docDefaults>
-  <w:latentStyles w:defLockedState="0" w:defUIPriority="99" w:defSemiHidden="0" w:defUnhideWhenUsed="0" w:defQFormat="0" w:count="375">
+  <w:latentStyles w:defLockedState="0" w:defUIPriority="99" w:defSemiHidden="0" w:defUnhideWhenUsed="0" w:defQFormat="0" w:count="376">
     <w:lsdException w:name="Normal" w:uiPriority="0" w:qFormat="1"/>
     <w:lsdException w:name="heading 1" w:uiPriority="9" w:qFormat="1"/>
     <w:lsdException w:name="heading 2" w:semiHidden="1" w:uiPriority="9" w:unhideWhenUsed="1" w:qFormat="1"/>
@@ -2419,7 +2780,6 @@
     <w:lsdException w:name="HTML Sample" w:semiHidden="1" w:unhideWhenUsed="1"/>
     <w:lsdException w:name="HTML Typewriter" w:semiHidden="1" w:unhideWhenUsed="1"/>
     <w:lsdException w:name="HTML Variable" w:semiHidden="1" w:unhideWhenUsed="1"/>
-    <w:lsdException w:name="Normal Table" w:semiHidden="1" w:unhideWhenUsed="1"/>
     <w:lsdException w:name="annotation subject" w:semiHidden="1" w:unhideWhenUsed="1"/>
     <w:lsdException w:name="No List" w:semiHidden="1" w:unhideWhenUsed="1"/>
     <w:lsdException w:name="Outline List 1" w:semiHidden="1" w:unhideWhenUsed="1"/>
@@ -2466,10 +2826,8 @@
     <w:lsdException w:name="Table Subtle 2" w:semiHidden="1" w:unhideWhenUsed="1"/>
     <w:lsdException w:name="Table Web 1" w:semiHidden="1" w:unhideWhenUsed="1"/>
     <w:lsdException w:name="Table Web 2" w:semiHidden="1" w:unhideWhenUsed="1"/>
-    <w:lsdException w:name="Table Web 3" w:semiHidden="1" w:unhideWhenUsed="1"/>
     <w:lsdException w:name="Balloon Text" w:semiHidden="1" w:unhideWhenUsed="1"/>
     <w:lsdException w:name="Table Grid" w:uiPriority="39"/>
-    <w:lsdException w:name="Table Theme" w:semiHidden="1" w:unhideWhenUsed="1"/>
     <w:lsdException w:name="Placeholder Text" w:semiHidden="1"/>
     <w:lsdException w:name="No Spacing" w:uiPriority="1" w:qFormat="1"/>
     <w:lsdException w:name="Light Shading" w:uiPriority="60"/>
@@ -2689,6 +3047,7 @@
     <w:lsdException w:name="Smart Hyperlink" w:semiHidden="1" w:unhideWhenUsed="1"/>
     <w:lsdException w:name="Hashtag" w:semiHidden="1" w:unhideWhenUsed="1"/>
     <w:lsdException w:name="Unresolved Mention" w:semiHidden="1" w:unhideWhenUsed="1"/>
+    <w:lsdException w:name="Smart Link" w:semiHidden="1" w:unhideWhenUsed="1"/>
   </w:latentStyles>
   <w:style w:type="paragraph" w:default="1" w:styleId="Normal">
     <w:name w:val="Normal"/>

</xml_diff>